<commit_message>
updated cover letter, not ready
</commit_message>
<xml_diff>
--- a/CoverLetter_JWiens.docx
+++ b/CoverLetter_JWiens.docx
@@ -63,94 +63,100 @@
     <w:p>
       <w:r>
         <w:tab/>
-        <w:t>I am interested in the “Project Engineering – Manufacturing/Fabrication” position recently posted by your company. While browsing the LinkedIn job feed, this listing was by far the most striking to me in terms of represen</w:t>
-      </w:r>
-      <w:r>
-        <w:t xml:space="preserve">tation of my personal experiences and interests. The combination of project management and hands-on design/fabrication experience is exceptionally analogous to my final year of my undergraduate degree. On top of that, I have spent the last two and a half years working for a major cyclotron (particle accelerator) manufacturer/service-provider working with all sorts of </w:t>
-      </w:r>
-      <w:r>
-        <w:t>electrical and mechanical systems ranging in size from circuits and actuators that fit in the palm of your hand to 100kW RF transmission</w:t>
-      </w:r>
-      <w:r>
-        <w:t xml:space="preserve"> </w:t>
-      </w:r>
-      <w:r>
-        <w:t>and 300ton 360</w:t>
-      </w:r>
-      <w:r>
-        <w:rPr>
-          <w:rFonts w:cstheme="minorHAnsi"/>
-        </w:rPr>
-        <w:t>°</w:t>
-      </w:r>
-      <w:r>
-        <w:t xml:space="preserve"> gantries.</w:t>
-      </w:r>
-    </w:p>
-    <w:p>
-      <w:r>
-        <w:tab/>
-        <w:t xml:space="preserve">During my final year of undergrad, I spent </w:t>
-      </w:r>
-      <w:proofErr w:type="gramStart"/>
-      <w:r>
-        <w:t>a vast majority</w:t>
-      </w:r>
-      <w:proofErr w:type="gramEnd"/>
-      <w:r>
-        <w:t xml:space="preserve"> of my time working on four-man team projects for both “precapstone” and capstone mechanical engineering courses. </w:t>
-      </w:r>
-    </w:p>
-    <w:p>
-      <w:r>
-        <w:t>Precapstone involved the development of a self-driving model vehicle capable of traversing an obstacle course and “drilling” into “the ground” at the end and popping a balloon. Having a strong background in electrical and computer engineering I solely developed and tested the entire electrical power distribution and digital control subsystems. As well, I successfully implemented rapid prototyping techniques</w:t>
-      </w:r>
-      <w:r>
-        <w:t xml:space="preserve"> to create a functional test model very early on in the build period which immediately </w:t>
-      </w:r>
-      <w:r>
-        <w:t>exposed shortcomings in initial concept providing feedback of immeasurable value during the development process of our award-winning final product.</w:t>
-      </w:r>
-    </w:p>
-    <w:p>
-      <w:r>
-        <w:t>Capstone involved the development of an autonomous electrohydraulic system capable of positioning itself in two dimensions using feedback from Hall effect sensors. Being the team leader for this project, I quickly implemented a modular approach to the design process to maximize the effective productivity of each individual team member. Each of two hydraulic actuators (representing each dimension) were assigned to a single team member to focus on, one team member to support</w:t>
-      </w:r>
-      <w:r>
-        <w:t xml:space="preserve"> and research existing technologies, and infrastructural components (control and power s</w:t>
-      </w:r>
-      <w:r>
-        <w:t>ub</w:t>
+      </w:r>
+      <w:r>
+        <w:t xml:space="preserve">I’m interested in the Mechanical Engineering position recently listed by your company. </w:t>
+      </w:r>
+    </w:p>
+    <w:p>
+      <w:pPr>
+        <w:ind w:firstLine="720"/>
+      </w:pPr>
+      <w:r>
+        <w:t>In competition</w:t>
+      </w:r>
+      <w:r>
+        <w:t xml:space="preserve"> for pre-capstone,</w:t>
+      </w:r>
+      <w:r>
+        <w:t xml:space="preserve"> my team’s product achieved unparalleled success </w:t>
+      </w:r>
+      <w:r>
+        <w:t>with multiple flawless attempts at autonomous navigation through an obstacle course. My personal contributions included machining and assembly of steering and powertrain components, design and fabrication of electrical power and control systems, and all testing. These systems included a single ultrasonic ranging sensor, a servo motor, a stepper driven linear actuator, a simple syringe-hydraulic actuator, and required both 8V and 16V</w:t>
+      </w:r>
+      <w:r>
+        <w:t xml:space="preserve"> power availability.</w:t>
       </w:r>
       <w:bookmarkStart w:id="0" w:name="_GoBack"/>
       <w:bookmarkEnd w:id="0"/>
-      <w:r>
-        <w:t>ystems) as well as managerial responsibilities</w:t>
-      </w:r>
-      <w:r>
-        <w:t xml:space="preserve"> such as productivity reporting, purchased material documentation, and maintenance of technical documentation</w:t>
-      </w:r>
-      <w:r>
-        <w:t xml:space="preserve"> fell to me. </w:t>
-      </w:r>
     </w:p>
     <w:p>
       <w:pPr>
         <w:ind w:firstLine="720"/>
       </w:pPr>
       <w:r>
-        <w:t xml:space="preserve">My contributions to each of these projects is briefly documented as short SlideShare presentations which are available from my LinkedIn profile. If it isn’t obvious already, I am more than enthusiastic about this field and enjoy nothing more than improving and broadening the skills that allow me to be the best engineer I can be. I simply thrive in </w:t>
-      </w:r>
-      <w:r>
-        <w:t xml:space="preserve">the dynamic and high-pressure environment of project development. Given the opportunity, I know I could be </w:t>
+        <w:t xml:space="preserve">Taking on the role of team captain for capstone, I applied an agile and modular approach to the design and development of a complex electrohydraulic system designed to operate autonomously in extreme conditions and with very tight geometric restrictions. Two custom hydraulic actuators, and </w:t>
       </w:r>
       <w:proofErr w:type="gramStart"/>
       <w:r>
-        <w:t>a valuable asset</w:t>
+        <w:t>all of</w:t>
       </w:r>
       <w:proofErr w:type="gramEnd"/>
       <w:r>
-        <w:t xml:space="preserve"> to your team.</w:t>
+        <w:t xml:space="preserve"> the infrastructure associated, including the autonomous digital control system, was part of this ambitious project. My technical role included design</w:t>
+      </w:r>
+      <w:r>
+        <w:t>, sourcing, and</w:t>
+      </w:r>
+      <w:r>
+        <w:t xml:space="preserve"> fabrication of all infrastructural components for the hydraulics, electrical power, and digital controls</w:t>
+      </w:r>
+      <w:r>
+        <w:t xml:space="preserve"> systems</w:t>
+      </w:r>
+      <w:r>
+        <w:t xml:space="preserve">. </w:t>
+      </w:r>
+      <w:r>
+        <w:t>Key components included all fittings and routing for hydraulic power, brushless DC driven gear pump, stepper driven test rigs, associated power supplies, digital communications cabling etc. To control each module and test rig, I developed a control box capable of controlling each independently with plug and play compatibility.</w:t>
+      </w:r>
+    </w:p>
+    <w:p>
+      <w:pPr>
+        <w:ind w:firstLine="720"/>
+      </w:pPr>
+      <w:r>
+        <w:t>Much of the design principals I applied to these projects came from working directly with many such systems on an industrial scale as an intern with IBA (Ion Beam Applications). Though not part of the design process</w:t>
+      </w:r>
+      <w:r>
+        <w:t xml:space="preserve"> here, I’ve been working in the guts of a </w:t>
+      </w:r>
+      <w:proofErr w:type="gramStart"/>
+      <w:r>
+        <w:t>large scale</w:t>
+      </w:r>
+      <w:proofErr w:type="gramEnd"/>
+      <w:r>
+        <w:t xml:space="preserve"> particle accelerator system requiring over a Mega-Watt of power at times. The entire system is at high vacuum </w:t>
+      </w:r>
+      <w:proofErr w:type="gramStart"/>
+      <w:r>
+        <w:t>at all times</w:t>
+      </w:r>
+      <w:proofErr w:type="gramEnd"/>
+      <w:r>
+        <w:t xml:space="preserve"> and uses vane pumps, turbo pumps, and oil diffusion pumps. As well, we must robotically position patients to an accuracy of &lt;1mm and deliver a high-energy proton beam to 4 treatment rooms.</w:t>
+      </w:r>
+    </w:p>
+    <w:p>
+      <w:pPr>
+        <w:ind w:firstLine="720"/>
+      </w:pPr>
+      <w:r>
+        <w:t>I feel that my broad experience gives me a unique ability to approach</w:t>
+      </w:r>
+      <w:r>
+        <w:t xml:space="preserve"> design from many different perspectives, as well as facilitate effective collaboration between interdisciplinary contributors. The projects above as well as some other work I have done is documented on LinkedIn and SlideShare. </w:t>
       </w:r>
     </w:p>
     <w:p/>

</xml_diff>